<commit_message>
61 de 284 corregidos
</commit_message>
<xml_diff>
--- a/02.10. Operador Spread en objetos.docx
+++ b/02.10. Operador Spread en objetos.docx
@@ -1062,7 +1062,6 @@
         </w:rPr>
         <w:t xml:space="preserve"> </w:t>
       </w:r>
-      <w:proofErr w:type="spellStart"/>
       <w:r>
         <w:rPr>
           <w:b/>
@@ -1071,14 +1070,12 @@
         </w:rPr>
         <w:t>if</w:t>
       </w:r>
-      <w:proofErr w:type="spellEnd"/>
       <w:r>
         <w:rPr>
           <w:lang w:val="es-PE"/>
         </w:rPr>
         <w:t xml:space="preserve"> es de una sola línea, se pueden omitir las llaves </w:t>
       </w:r>
-      <w:proofErr w:type="gramStart"/>
       <w:r>
         <w:rPr>
           <w:b/>
@@ -1103,7 +1100,6 @@
         </w:rPr>
         <w:t>}</w:t>
       </w:r>
-      <w:proofErr w:type="gramEnd"/>
       <w:r>
         <w:rPr>
           <w:lang w:val="es-PE"/>
@@ -2274,7 +2270,13 @@
         <w:t xml:space="preserve"> con sus respectivos atributos</w:t>
       </w:r>
       <w:r>
-        <w:t>. Esto nos permite clonar el objeto original, evitando el problema de referencia.</w:t>
+        <w:t xml:space="preserve">. Esto permite clonar el objeto original, </w:t>
+      </w:r>
+      <w:r>
+        <w:t>con la finalidad de evitar</w:t>
+      </w:r>
+      <w:r>
+        <w:t xml:space="preserve"> el problema de referencia.</w:t>
       </w:r>
     </w:p>
     <w:p>

</xml_diff>